<commit_message>
code updates- pre demo
</commit_message>
<xml_diff>
--- a/docassemble/RepairDeductLetter/data/templates/Form_13_-_Repair_and_Deductions_Fields.docx
+++ b/docassemble/RepairDeductLetter/data/templates/Form_13_-_Repair_and_Deductions_Fields.docx
@@ -4,6 +4,7 @@
   <w:body>
     <w:p>
       <w:pPr>
+        <w:ind w:left="7200" w:firstLine="720"/>
         <w:rPr>
           <w:rFonts w:ascii="Times New Roman" w:hAnsi="Times New Roman" w:cs="Times New Roman"/>
         </w:rPr>
@@ -165,6 +166,7 @@
         </w:rPr>
         <w:t>.</w:t>
       </w:r>
+      <w:proofErr w:type="spellStart"/>
       <w:r>
         <w:rPr>
           <w:rFonts w:ascii="Times New Roman" w:hAnsi="Times New Roman" w:cs="Times New Roman"/>
@@ -175,7 +177,14 @@
         <w:rPr>
           <w:rFonts w:ascii="Times New Roman" w:hAnsi="Times New Roman" w:cs="Times New Roman"/>
         </w:rPr>
-        <w:t xml:space="preserve">_block() </w:t>
+        <w:t>_block</w:t>
+      </w:r>
+      <w:proofErr w:type="spellEnd"/>
+      <w:r>
+        <w:rPr>
+          <w:rFonts w:ascii="Times New Roman" w:hAnsi="Times New Roman" w:cs="Times New Roman"/>
+        </w:rPr>
+        <w:t xml:space="preserve">() </w:t>
       </w:r>
       <w:r>
         <w:rPr>
@@ -286,19 +295,33 @@
         <w:rPr>
           <w:rFonts w:ascii="Times New Roman" w:hAnsi="Times New Roman" w:cs="Times New Roman"/>
         </w:rPr>
-        <w:t>On {</w:t>
-      </w:r>
-      <w:r>
-        <w:rPr>
-          <w:rFonts w:ascii="Times New Roman" w:hAnsi="Times New Roman" w:cs="Times New Roman"/>
-        </w:rPr>
-        <w:t>{ users[0].</w:t>
-      </w:r>
-      <w:r>
-        <w:rPr>
-          <w:rFonts w:ascii="Times New Roman" w:hAnsi="Times New Roman" w:cs="Times New Roman"/>
-        </w:rPr>
-        <w:t>inspection_date</w:t>
+        <w:t xml:space="preserve">On </w:t>
+      </w:r>
+      <w:proofErr w:type="gramStart"/>
+      <w:r>
+        <w:rPr>
+          <w:rFonts w:ascii="Times New Roman" w:hAnsi="Times New Roman" w:cs="Times New Roman"/>
+        </w:rPr>
+        <w:t>{</w:t>
+      </w:r>
+      <w:r>
+        <w:rPr>
+          <w:rFonts w:ascii="Times New Roman" w:hAnsi="Times New Roman" w:cs="Times New Roman"/>
+        </w:rPr>
+        <w:t xml:space="preserve">{ </w:t>
+      </w:r>
+      <w:r>
+        <w:rPr>
+          <w:rFonts w:ascii="Times New Roman" w:hAnsi="Times New Roman" w:cs="Times New Roman"/>
+        </w:rPr>
+        <w:t>inspection</w:t>
+      </w:r>
+      <w:proofErr w:type="gramEnd"/>
+      <w:r>
+        <w:rPr>
+          <w:rFonts w:ascii="Times New Roman" w:hAnsi="Times New Roman" w:cs="Times New Roman"/>
+        </w:rPr>
+        <w:t>_date</w:t>
       </w:r>
       <w:r>
         <w:rPr>
@@ -434,480 +457,178 @@
         <w:rPr>
           <w:rFonts w:ascii="Times New Roman" w:hAnsi="Times New Roman" w:cs="Times New Roman"/>
         </w:rPr>
-        <w:t xml:space="preserve">Under Massachusetts General Laws, Chapter 111, Section 127L, I am entitled to deduct from my rent up to four months’ worth of rent to cover these repairs. I am therefore deducting </w:t>
-      </w:r>
+        <w:t>Under Massachusetts General Laws, Chapter 111, Section 127L, I am entitled to deduct from my rent up to four months’ worth of rent to cover these repairs. I am therefore deducting</w:t>
+      </w:r>
+      <w:r>
+        <w:rPr>
+          <w:rFonts w:ascii="Times New Roman" w:hAnsi="Times New Roman" w:cs="Times New Roman"/>
+        </w:rPr>
+        <w:t xml:space="preserve"> {{</w:t>
+      </w:r>
+      <w:r>
+        <w:rPr>
+          <w:rFonts w:ascii="Times New Roman" w:hAnsi="Times New Roman" w:cs="Times New Roman"/>
+        </w:rPr>
+        <w:t>rent_amount}</w:t>
+      </w:r>
+      <w:r>
+        <w:rPr>
+          <w:rFonts w:ascii="Times New Roman" w:hAnsi="Times New Roman" w:cs="Times New Roman"/>
+        </w:rPr>
+        <w:t>}</w:t>
+      </w:r>
+      <w:r>
+        <w:rPr>
+          <w:rFonts w:ascii="Times New Roman" w:hAnsi="Times New Roman" w:cs="Times New Roman"/>
+        </w:rPr>
+        <w:t xml:space="preserve"> of money from my rent in order to cover the money I spent on getting the above repairs made. </w:t>
+      </w:r>
+    </w:p>
+    <w:p>
+      <w:pPr>
+        <w:rPr>
+          <w:rFonts w:ascii="Times New Roman" w:hAnsi="Times New Roman" w:cs="Times New Roman"/>
+        </w:rPr>
+      </w:pPr>
+    </w:p>
+    <w:p>
+      <w:pPr>
+        <w:rPr>
+          <w:rFonts w:ascii="Times New Roman" w:hAnsi="Times New Roman" w:cs="Times New Roman"/>
+        </w:rPr>
+      </w:pPr>
+      <w:r>
+        <w:rPr>
+          <w:rFonts w:ascii="Times New Roman" w:hAnsi="Times New Roman" w:cs="Times New Roman"/>
+        </w:rPr>
+        <w:t xml:space="preserve">Labor &amp; </w:t>
+      </w:r>
+      <w:r>
+        <w:rPr>
+          <w:rFonts w:ascii="Times New Roman" w:hAnsi="Times New Roman" w:cs="Times New Roman"/>
+        </w:rPr>
+        <w:t xml:space="preserve">Material: </w:t>
+      </w:r>
+      <w:r>
+        <w:rPr>
+          <w:rFonts w:ascii="Times New Roman" w:hAnsi="Times New Roman" w:cs="Times New Roman"/>
+        </w:rPr>
+        <w:t>{</w:t>
+      </w:r>
+      <w:r>
+        <w:rPr>
+          <w:rFonts w:ascii="Times New Roman" w:hAnsi="Times New Roman" w:cs="Times New Roman"/>
+        </w:rPr>
+        <w:t>{</w:t>
+      </w:r>
+      <w:proofErr w:type="spellStart"/>
+      <w:r>
+        <w:rPr>
+          <w:rFonts w:ascii="Times New Roman" w:hAnsi="Times New Roman" w:cs="Times New Roman"/>
+        </w:rPr>
+        <w:t>repair_material</w:t>
+      </w:r>
+      <w:r>
+        <w:rPr>
+          <w:rFonts w:ascii="Times New Roman" w:hAnsi="Times New Roman" w:cs="Times New Roman"/>
+        </w:rPr>
+        <w:t>_labor</w:t>
+      </w:r>
+      <w:proofErr w:type="spellEnd"/>
+      <w:r>
+        <w:rPr>
+          <w:rFonts w:ascii="Times New Roman" w:hAnsi="Times New Roman" w:cs="Times New Roman"/>
+        </w:rPr>
+        <w:t>}</w:t>
+      </w:r>
+      <w:r>
+        <w:rPr>
+          <w:rFonts w:ascii="Times New Roman" w:hAnsi="Times New Roman" w:cs="Times New Roman"/>
+        </w:rPr>
+        <w:t>}</w:t>
+      </w:r>
+    </w:p>
+    <w:p>
+      <w:pPr>
+        <w:rPr>
+          <w:rFonts w:ascii="Times New Roman" w:hAnsi="Times New Roman" w:cs="Times New Roman"/>
+        </w:rPr>
+      </w:pPr>
+    </w:p>
+    <w:p>
+      <w:pPr>
+        <w:rPr>
+          <w:rFonts w:ascii="Times New Roman" w:hAnsi="Times New Roman" w:cs="Times New Roman"/>
+        </w:rPr>
+      </w:pPr>
+    </w:p>
+    <w:p>
+      <w:pPr>
+        <w:rPr>
+          <w:rFonts w:ascii="Times New Roman" w:hAnsi="Times New Roman" w:cs="Times New Roman"/>
+        </w:rPr>
+      </w:pPr>
+    </w:p>
+    <w:p>
+      <w:pPr>
+        <w:rPr>
+          <w:rFonts w:ascii="Times New Roman" w:hAnsi="Times New Roman" w:cs="Times New Roman"/>
+        </w:rPr>
+      </w:pPr>
+    </w:p>
+    <w:p>
+      <w:pPr>
+        <w:rPr>
+          <w:rFonts w:ascii="Times New Roman" w:hAnsi="Times New Roman" w:cs="Times New Roman"/>
+        </w:rPr>
+      </w:pPr>
+      <w:r>
+        <w:rPr>
+          <w:rFonts w:ascii="Times New Roman" w:hAnsi="Times New Roman" w:cs="Times New Roman"/>
+        </w:rPr>
+        <w:t>Sincerely,</w:t>
+      </w:r>
+    </w:p>
+    <w:p>
+      <w:pPr>
+        <w:rPr>
+          <w:rFonts w:ascii="Times New Roman" w:hAnsi="Times New Roman" w:cs="Times New Roman"/>
+        </w:rPr>
+      </w:pPr>
+    </w:p>
+    <w:p>
+      <w:r>
+        <w:t xml:space="preserve">{%p if </w:t>
+      </w:r>
+      <w:proofErr w:type="spellStart"/>
+      <w:r>
+        <w:t>i</w:t>
+      </w:r>
+      <w:proofErr w:type="spellEnd"/>
+      <w:r>
+        <w:t xml:space="preserve"> == ‘final’ %} </w:t>
+      </w:r>
+    </w:p>
+    <w:p/>
+    <w:p>
       <w:proofErr w:type="gramStart"/>
       <w:r>
-        <w:rPr>
-          <w:rFonts w:ascii="Times New Roman" w:hAnsi="Times New Roman" w:cs="Times New Roman"/>
-        </w:rPr>
-        <w:t>{</w:t>
-      </w:r>
-      <w:r>
-        <w:rPr>
-          <w:rFonts w:ascii="Times New Roman" w:hAnsi="Times New Roman" w:cs="Times New Roman"/>
-        </w:rPr>
-        <w:t>{</w:t>
-      </w:r>
-      <w:r>
-        <w:rPr>
-          <w:rFonts w:ascii="Times New Roman" w:hAnsi="Times New Roman" w:cs="Times New Roman"/>
-        </w:rPr>
-        <w:t xml:space="preserve"> </w:t>
-      </w:r>
-      <w:r>
-        <w:rPr>
-          <w:rFonts w:ascii="Times New Roman" w:hAnsi="Times New Roman" w:cs="Times New Roman"/>
-        </w:rPr>
-        <w:t>user</w:t>
-      </w:r>
-      <w:r>
-        <w:rPr>
-          <w:rFonts w:ascii="Times New Roman" w:hAnsi="Times New Roman" w:cs="Times New Roman"/>
-        </w:rPr>
-        <w:t>s</w:t>
+        <w:t>{{ users</w:t>
       </w:r>
       <w:proofErr w:type="gramEnd"/>
       <w:r>
-        <w:rPr>
-          <w:rFonts w:ascii="Times New Roman" w:hAnsi="Times New Roman" w:cs="Times New Roman"/>
-        </w:rPr>
-        <w:t>[0]</w:t>
-      </w:r>
-      <w:r>
-        <w:rPr>
-          <w:rFonts w:ascii="Times New Roman" w:hAnsi="Times New Roman" w:cs="Times New Roman"/>
-        </w:rPr>
-        <w:t>.</w:t>
-      </w:r>
-      <w:r>
-        <w:rPr>
-          <w:rFonts w:ascii="Times New Roman" w:hAnsi="Times New Roman" w:cs="Times New Roman"/>
-        </w:rPr>
-        <w:t>rent_amount</w:t>
-      </w:r>
-      <w:r>
-        <w:rPr>
-          <w:rFonts w:ascii="Times New Roman" w:hAnsi="Times New Roman" w:cs="Times New Roman"/>
-        </w:rPr>
-        <w:t xml:space="preserve"> </w:t>
-      </w:r>
-      <w:r>
-        <w:rPr>
-          <w:rFonts w:ascii="Times New Roman" w:hAnsi="Times New Roman" w:cs="Times New Roman"/>
-        </w:rPr>
-        <w:t>}</w:t>
-      </w:r>
-      <w:r>
-        <w:rPr>
-          <w:rFonts w:ascii="Times New Roman" w:hAnsi="Times New Roman" w:cs="Times New Roman"/>
-        </w:rPr>
-        <w:t>}</w:t>
-      </w:r>
-      <w:r>
-        <w:rPr>
-          <w:rFonts w:ascii="Times New Roman" w:hAnsi="Times New Roman" w:cs="Times New Roman"/>
-        </w:rPr>
-        <w:t xml:space="preserve"> of money from my rent in order to cover the money I spent on getting the above repairs made. </w:t>
-      </w:r>
-    </w:p>
-    <w:p>
-      <w:pPr>
-        <w:rPr>
-          <w:rFonts w:ascii="Times New Roman" w:hAnsi="Times New Roman" w:cs="Times New Roman"/>
-        </w:rPr>
-      </w:pPr>
-    </w:p>
-    <w:p>
-      <w:pPr>
-        <w:rPr>
-          <w:rFonts w:ascii="Times New Roman" w:hAnsi="Times New Roman" w:cs="Times New Roman"/>
-        </w:rPr>
-      </w:pPr>
-      <w:r>
-        <w:rPr>
-          <w:rFonts w:ascii="Times New Roman" w:hAnsi="Times New Roman" w:cs="Times New Roman"/>
-        </w:rPr>
-        <w:t xml:space="preserve">Material: </w:t>
-      </w:r>
-      <w:proofErr w:type="gramStart"/>
-      <w:r>
-        <w:rPr>
-          <w:rFonts w:ascii="Times New Roman" w:hAnsi="Times New Roman" w:cs="Times New Roman"/>
-        </w:rPr>
-        <w:t>{</w:t>
-      </w:r>
-      <w:r>
-        <w:rPr>
-          <w:rFonts w:ascii="Times New Roman" w:hAnsi="Times New Roman" w:cs="Times New Roman"/>
-        </w:rPr>
-        <w:t>{</w:t>
-      </w:r>
-      <w:r>
-        <w:rPr>
-          <w:rFonts w:ascii="Times New Roman" w:hAnsi="Times New Roman" w:cs="Times New Roman"/>
-        </w:rPr>
-        <w:t xml:space="preserve"> users</w:t>
-      </w:r>
-      <w:proofErr w:type="gramEnd"/>
-      <w:r>
-        <w:rPr>
-          <w:rFonts w:ascii="Times New Roman" w:hAnsi="Times New Roman" w:cs="Times New Roman"/>
-        </w:rPr>
-        <w:t>[0].</w:t>
-      </w:r>
-      <w:r>
-        <w:rPr>
-          <w:rFonts w:ascii="Times New Roman" w:hAnsi="Times New Roman" w:cs="Times New Roman"/>
-        </w:rPr>
-        <w:t>repair_materials</w:t>
-      </w:r>
-      <w:r>
-        <w:rPr>
-          <w:rFonts w:ascii="Times New Roman" w:hAnsi="Times New Roman" w:cs="Times New Roman"/>
-        </w:rPr>
-        <w:t xml:space="preserve"> </w:t>
-      </w:r>
-      <w:r>
-        <w:rPr>
-          <w:rFonts w:ascii="Times New Roman" w:hAnsi="Times New Roman" w:cs="Times New Roman"/>
-        </w:rPr>
-        <w:t>}</w:t>
-      </w:r>
-      <w:r>
-        <w:rPr>
-          <w:rFonts w:ascii="Times New Roman" w:hAnsi="Times New Roman" w:cs="Times New Roman"/>
-        </w:rPr>
-        <w:t>}</w:t>
-      </w:r>
-    </w:p>
-    <w:p>
-      <w:pPr>
-        <w:rPr>
-          <w:rFonts w:ascii="Times New Roman" w:hAnsi="Times New Roman" w:cs="Times New Roman"/>
-        </w:rPr>
-      </w:pPr>
-    </w:p>
-    <w:p>
-      <w:pPr>
-        <w:rPr>
-          <w:rFonts w:ascii="Times New Roman" w:hAnsi="Times New Roman" w:cs="Times New Roman"/>
-        </w:rPr>
-      </w:pPr>
-    </w:p>
-    <w:p>
-      <w:pPr>
-        <w:rPr>
-          <w:rFonts w:ascii="Times New Roman" w:hAnsi="Times New Roman" w:cs="Times New Roman"/>
-        </w:rPr>
-      </w:pPr>
-      <w:r>
-        <w:rPr>
-          <w:rFonts w:ascii="Times New Roman" w:hAnsi="Times New Roman" w:cs="Times New Roman"/>
-        </w:rPr>
-        <w:t xml:space="preserve">Labor: </w:t>
-      </w:r>
-      <w:proofErr w:type="gramStart"/>
-      <w:r>
-        <w:rPr>
-          <w:rFonts w:ascii="Times New Roman" w:hAnsi="Times New Roman" w:cs="Times New Roman"/>
-        </w:rPr>
-        <w:t>{</w:t>
-      </w:r>
-      <w:r>
-        <w:rPr>
-          <w:rFonts w:ascii="Times New Roman" w:hAnsi="Times New Roman" w:cs="Times New Roman"/>
-        </w:rPr>
-        <w:t>{</w:t>
-      </w:r>
-      <w:r>
-        <w:rPr>
-          <w:rFonts w:ascii="Times New Roman" w:hAnsi="Times New Roman" w:cs="Times New Roman"/>
-        </w:rPr>
-        <w:t xml:space="preserve"> users</w:t>
-      </w:r>
-      <w:proofErr w:type="gramEnd"/>
-      <w:r>
-        <w:rPr>
-          <w:rFonts w:ascii="Times New Roman" w:hAnsi="Times New Roman" w:cs="Times New Roman"/>
-        </w:rPr>
-        <w:t>[0].repair_</w:t>
-      </w:r>
-      <w:r>
-        <w:rPr>
-          <w:rFonts w:ascii="Times New Roman" w:hAnsi="Times New Roman" w:cs="Times New Roman"/>
-        </w:rPr>
-        <w:t>bill</w:t>
-      </w:r>
-      <w:r>
-        <w:rPr>
-          <w:rFonts w:ascii="Times New Roman" w:hAnsi="Times New Roman" w:cs="Times New Roman"/>
-        </w:rPr>
-        <w:t xml:space="preserve"> </w:t>
-      </w:r>
-      <w:r>
-        <w:rPr>
-          <w:rFonts w:ascii="Times New Roman" w:hAnsi="Times New Roman" w:cs="Times New Roman"/>
-        </w:rPr>
-        <w:t>}}</w:t>
-      </w:r>
-    </w:p>
-    <w:p>
-      <w:pPr>
-        <w:rPr>
-          <w:rFonts w:ascii="Times New Roman" w:hAnsi="Times New Roman" w:cs="Times New Roman"/>
-        </w:rPr>
-      </w:pPr>
-    </w:p>
-    <w:p>
-      <w:pPr>
-        <w:rPr>
-          <w:rFonts w:ascii="Times New Roman" w:hAnsi="Times New Roman" w:cs="Times New Roman"/>
-        </w:rPr>
-      </w:pPr>
-    </w:p>
-    <w:p>
-      <w:pPr>
-        <w:rPr>
-          <w:rFonts w:ascii="Times New Roman" w:hAnsi="Times New Roman" w:cs="Times New Roman"/>
-        </w:rPr>
-      </w:pPr>
-    </w:p>
-    <w:p>
-      <w:pPr>
-        <w:rPr>
-          <w:rFonts w:ascii="Times New Roman" w:hAnsi="Times New Roman" w:cs="Times New Roman"/>
-        </w:rPr>
-      </w:pPr>
-    </w:p>
-    <w:p>
-      <w:pPr>
-        <w:rPr>
-          <w:rFonts w:ascii="Times New Roman" w:hAnsi="Times New Roman" w:cs="Times New Roman"/>
-        </w:rPr>
-      </w:pPr>
-      <w:r>
-        <w:rPr>
-          <w:rFonts w:ascii="Times New Roman" w:hAnsi="Times New Roman" w:cs="Times New Roman"/>
-        </w:rPr>
-        <w:t>Sincerely,</w:t>
-      </w:r>
-    </w:p>
-    <w:p>
-      <w:pPr>
-        <w:rPr>
-          <w:rFonts w:ascii="Times New Roman" w:hAnsi="Times New Roman" w:cs="Times New Roman"/>
-        </w:rPr>
-      </w:pPr>
-    </w:p>
-    <w:p>
-      <w:pPr>
-        <w:rPr>
-          <w:rFonts w:ascii="Times New Roman" w:hAnsi="Times New Roman" w:cs="Times New Roman"/>
-        </w:rPr>
-      </w:pPr>
-      <w:proofErr w:type="gramStart"/>
-      <w:r>
-        <w:rPr>
-          <w:rFonts w:ascii="Times New Roman" w:hAnsi="Times New Roman" w:cs="Times New Roman"/>
-        </w:rPr>
-        <w:t>{</w:t>
-      </w:r>
-      <w:r>
-        <w:rPr>
-          <w:rFonts w:ascii="Times New Roman" w:hAnsi="Times New Roman" w:cs="Times New Roman"/>
-        </w:rPr>
-        <w:t>{</w:t>
-      </w:r>
-      <w:r>
-        <w:rPr>
-          <w:rFonts w:ascii="Times New Roman" w:hAnsi="Times New Roman" w:cs="Times New Roman"/>
-        </w:rPr>
-        <w:t xml:space="preserve"> </w:t>
-      </w:r>
-      <w:r>
-        <w:rPr>
-          <w:rFonts w:ascii="Times New Roman" w:hAnsi="Times New Roman" w:cs="Times New Roman"/>
-        </w:rPr>
-        <w:t>user</w:t>
-      </w:r>
-      <w:r>
-        <w:rPr>
-          <w:rFonts w:ascii="Times New Roman" w:hAnsi="Times New Roman" w:cs="Times New Roman"/>
-        </w:rPr>
-        <w:t>s</w:t>
-      </w:r>
-      <w:proofErr w:type="gramEnd"/>
-      <w:r>
-        <w:rPr>
-          <w:rFonts w:ascii="Times New Roman" w:hAnsi="Times New Roman" w:cs="Times New Roman"/>
-        </w:rPr>
-        <w:t>[0]</w:t>
-      </w:r>
-      <w:r>
-        <w:rPr>
-          <w:rFonts w:ascii="Times New Roman" w:hAnsi="Times New Roman" w:cs="Times New Roman"/>
-        </w:rPr>
-        <w:t xml:space="preserve"> </w:t>
-      </w:r>
-      <w:r>
-        <w:rPr>
-          <w:rFonts w:ascii="Times New Roman" w:hAnsi="Times New Roman" w:cs="Times New Roman"/>
-        </w:rPr>
-        <w:t>}</w:t>
-      </w:r>
-      <w:r>
-        <w:rPr>
-          <w:rFonts w:ascii="Times New Roman" w:hAnsi="Times New Roman" w:cs="Times New Roman"/>
-        </w:rPr>
-        <w:t>}</w:t>
-      </w:r>
-    </w:p>
-    <w:p>
-      <w:pPr>
-        <w:rPr>
-          <w:rFonts w:ascii="Times New Roman" w:hAnsi="Times New Roman" w:cs="Times New Roman"/>
-        </w:rPr>
-      </w:pPr>
-      <w:proofErr w:type="gramStart"/>
-      <w:r>
-        <w:rPr>
-          <w:rFonts w:ascii="Times New Roman" w:hAnsi="Times New Roman" w:cs="Times New Roman"/>
-        </w:rPr>
-        <w:t>{</w:t>
-      </w:r>
-      <w:r>
-        <w:rPr>
-          <w:rFonts w:ascii="Times New Roman" w:hAnsi="Times New Roman" w:cs="Times New Roman"/>
-        </w:rPr>
-        <w:t>{</w:t>
-      </w:r>
-      <w:r>
-        <w:rPr>
-          <w:rFonts w:ascii="Times New Roman" w:hAnsi="Times New Roman" w:cs="Times New Roman"/>
-        </w:rPr>
-        <w:t xml:space="preserve"> </w:t>
-      </w:r>
-      <w:r>
-        <w:rPr>
-          <w:rFonts w:ascii="Times New Roman" w:hAnsi="Times New Roman" w:cs="Times New Roman"/>
-        </w:rPr>
-        <w:t>user</w:t>
-      </w:r>
-      <w:r>
-        <w:rPr>
-          <w:rFonts w:ascii="Times New Roman" w:hAnsi="Times New Roman" w:cs="Times New Roman"/>
-        </w:rPr>
-        <w:t>s</w:t>
-      </w:r>
-      <w:proofErr w:type="gramEnd"/>
-      <w:r>
-        <w:rPr>
-          <w:rFonts w:ascii="Times New Roman" w:hAnsi="Times New Roman" w:cs="Times New Roman"/>
-        </w:rPr>
-        <w:t>[0]</w:t>
-      </w:r>
-      <w:r>
-        <w:rPr>
-          <w:rFonts w:ascii="Times New Roman" w:hAnsi="Times New Roman" w:cs="Times New Roman"/>
-        </w:rPr>
-        <w:t>.</w:t>
-      </w:r>
-      <w:r>
-        <w:rPr>
-          <w:rFonts w:ascii="Times New Roman" w:hAnsi="Times New Roman" w:cs="Times New Roman"/>
-        </w:rPr>
-        <w:t>address_</w:t>
-      </w:r>
-      <w:r>
-        <w:rPr>
-          <w:rFonts w:ascii="Times New Roman" w:hAnsi="Times New Roman" w:cs="Times New Roman"/>
-        </w:rPr>
-        <w:t>block() }}</w:t>
-      </w:r>
-    </w:p>
-    <w:p>
-      <w:pPr>
-        <w:rPr>
-          <w:rFonts w:ascii="Times New Roman" w:hAnsi="Times New Roman" w:cs="Times New Roman"/>
-        </w:rPr>
-      </w:pPr>
-      <w:proofErr w:type="gramStart"/>
-      <w:r>
-        <w:rPr>
-          <w:rFonts w:ascii="Times New Roman" w:hAnsi="Times New Roman" w:cs="Times New Roman"/>
-        </w:rPr>
-        <w:t>{</w:t>
-      </w:r>
-      <w:r>
-        <w:rPr>
-          <w:rFonts w:ascii="Times New Roman" w:hAnsi="Times New Roman" w:cs="Times New Roman"/>
-        </w:rPr>
-        <w:t>{</w:t>
-      </w:r>
-      <w:r>
-        <w:rPr>
-          <w:rFonts w:ascii="Times New Roman" w:hAnsi="Times New Roman" w:cs="Times New Roman"/>
-        </w:rPr>
-        <w:t xml:space="preserve"> </w:t>
-      </w:r>
-      <w:r>
-        <w:rPr>
-          <w:rFonts w:ascii="Times New Roman" w:hAnsi="Times New Roman" w:cs="Times New Roman"/>
-        </w:rPr>
-        <w:t>use</w:t>
-      </w:r>
-      <w:r>
-        <w:rPr>
-          <w:rFonts w:ascii="Times New Roman" w:hAnsi="Times New Roman" w:cs="Times New Roman"/>
-        </w:rPr>
-        <w:t>rs</w:t>
-      </w:r>
-      <w:proofErr w:type="gramEnd"/>
-      <w:r>
-        <w:rPr>
-          <w:rFonts w:ascii="Times New Roman" w:hAnsi="Times New Roman" w:cs="Times New Roman"/>
-        </w:rPr>
-        <w:t>[0]</w:t>
-      </w:r>
-      <w:r>
-        <w:rPr>
-          <w:rFonts w:ascii="Times New Roman" w:hAnsi="Times New Roman" w:cs="Times New Roman"/>
-        </w:rPr>
-        <w:t>.</w:t>
-      </w:r>
-      <w:r>
-        <w:rPr>
-          <w:rFonts w:ascii="Times New Roman" w:hAnsi="Times New Roman" w:cs="Times New Roman"/>
-        </w:rPr>
-        <w:t>telephone_number</w:t>
-      </w:r>
-      <w:r>
-        <w:rPr>
-          <w:rFonts w:ascii="Times New Roman" w:hAnsi="Times New Roman" w:cs="Times New Roman"/>
-        </w:rPr>
-        <w:t xml:space="preserve"> </w:t>
-      </w:r>
-      <w:r>
-        <w:rPr>
-          <w:rFonts w:ascii="Times New Roman" w:hAnsi="Times New Roman" w:cs="Times New Roman"/>
-        </w:rPr>
-        <w:t>}</w:t>
-      </w:r>
-      <w:r>
-        <w:rPr>
-          <w:rFonts w:ascii="Times New Roman" w:hAnsi="Times New Roman" w:cs="Times New Roman"/>
-        </w:rPr>
-        <w:t>}</w:t>
-      </w:r>
-    </w:p>
-    <w:p>
-      <w:pPr>
-        <w:rPr>
-          <w:rFonts w:ascii="Times New Roman" w:hAnsi="Times New Roman" w:cs="Times New Roman"/>
-        </w:rPr>
-      </w:pPr>
-    </w:p>
+        <w:t>[0].signature }}</w:t>
+      </w:r>
+      <w:r>
+        <w:br/>
+      </w:r>
+    </w:p>
+    <w:p>
+      <w:r>
+        <w:t>{%p endif %}</w:t>
+      </w:r>
+    </w:p>
+    <w:p/>
     <w:sectPr>
       <w:pgSz w:w="12240" w:h="15840"/>
       <w:pgMar w:top="1440" w:right="1440" w:bottom="1440" w:left="1440" w:header="720" w:footer="720" w:gutter="0"/>
@@ -1537,6 +1258,11 @@
       <w:contextualSpacing/>
     </w:pPr>
   </w:style>
+  <w:style w:type="character" w:customStyle="1" w:styleId="c-mrkdwntab">
+    <w:name w:val="c-mrkdwn__tab"/>
+    <w:basedOn w:val="DefaultParagraphFont"/>
+    <w:rsid w:val="004747CC"/>
+  </w:style>
 </w:styles>
 </file>
 

</xml_diff>